<commit_message>
Update application configuration, add case plans schema, and implement case plan management endpoints
- Change application port in .env.development from 8005 to 8000.
- Add new case plans schema and related SQL migrations for managing investigation plans.
- Implement upsert and retrieval endpoints for case plans in the CasesController and CasesService.
- Update DTOs for case creation and updates to include case plan information.
- Enhance reports service to utilize case plans data for generating reports.
</commit_message>
<xml_diff>
--- a/src/api/reports/templates/template.docx
+++ b/src/api/reports/templates/template.docx
@@ -716,56 +716,11 @@
       </w:r>
       <w:r>
         <w:rPr>
-          <w:szCs w:val="28"/>
-        </w:rPr>
-        <w:t xml:space="preserve">Ngày 05/11/2024, Cơ quan CSĐT Công an huyện Thuận Nam ra Quyết định tạm giữ đối với Tuấn. Do chưa có Thủ trưởng nên ngày 06/11/2024, Cơ quan Cảnh sát điều tra Công an huyện Thuận Nam đã chuyển hồ sơ vụ việc cho Cơ quan Cảnh sát điều tra Công an tỉnh Ninh Thuận tiến hành điều tra theo thẩm quyền. </w:t>
-      </w:r>
-    </w:p>
-    <w:p>
-      <w:pPr>
-        <w:spacing w:after="120" w:line="240" w:lineRule="auto"/>
-        <w:ind w:firstLine="567"/>
-        <w:jc w:val="both"/>
-        <w:rPr>
-          <w:szCs w:val="28"/>
-        </w:rPr>
-      </w:pPr>
-      <w:r>
-        <w:rPr>
-          <w:szCs w:val="28"/>
-        </w:rPr>
-        <w:t>Ngày 06/11/2024, Cơ quan CSĐT Công an tỉnh Ninh Thuận trưng cầu giám định mẫu vật thu được. Tại Bản kết luận giám định số 276/KL-KTHS ngày 08/11/2024 của Phòng Kỹ thuật hình sự Công an tỉnh Ninh Thuận kết luận: chất tinh thể màu trắng (Ký hiệu M1) gửi đến giám định là chất ma túy loại Methamphetamine, khối lượng 0,2153gam. Riêng nỏ thủy tinh màu trắng-đen (Ký hiệu M2) gửi đến giám định không xác định được khối lượng chất dính bên trong nên không tiến hành giám định.</w:t>
-      </w:r>
-    </w:p>
-    <w:p>
-      <w:pPr>
-        <w:spacing w:after="0" w:line="240" w:lineRule="auto"/>
-        <w:ind w:firstLine="567"/>
-        <w:jc w:val="both"/>
-        <w:rPr>
-          <w:b/>
-          <w:szCs w:val="28"/>
-          <w:lang w:val="vi-VN"/>
-        </w:rPr>
-      </w:pPr>
-      <w:r>
-        <w:rPr>
-          <w:szCs w:val="28"/>
-        </w:rPr>
-        <w:t>Ngày 11/11/2024, Cơ quan Cảnh sát điều tra Công an tỉnh</w:t>
-      </w:r>
-      <w:r>
-        <w:rPr>
-          <w:szCs w:val="28"/>
-          <w:lang w:val="vi-VN"/>
-        </w:rPr>
-        <w:t xml:space="preserve"> </w:t>
-      </w:r>
-      <w:r>
-        <w:rPr>
-          <w:szCs w:val="28"/>
-        </w:rPr>
-        <w:t>ra Quyết định khởi tố vụ án, khởi tố bị can và Lệnh tạm giam đối với Lê Văn Tuấn.</w:t>
+          <w:rFonts w:hint="default"/>
+          <w:szCs w:val="28"/>
+          <w:lang w:val="vi-VN"/>
+        </w:rPr>
+        <w:t>{investigationResult}</w:t>
       </w:r>
     </w:p>
     <w:p>
@@ -801,6 +756,26 @@
           <w:rFonts w:eastAsia="Times New Roman"/>
         </w:rPr>
         <w:t>Cơ quan CSĐT đã tiến hành tạm giữ:</w:t>
+      </w:r>
+    </w:p>
+    <w:p>
+      <w:pPr>
+        <w:tabs>
+          <w:tab w:val="right" w:pos="3119"/>
+          <w:tab w:val="left" w:leader="dot" w:pos="9356"/>
+        </w:tabs>
+        <w:spacing w:after="0" w:line="240" w:lineRule="auto"/>
+        <w:ind w:firstLine="567"/>
+        <w:jc w:val="both"/>
+        <w:rPr>
+          <w:rFonts w:eastAsia="Times New Roman"/>
+        </w:rPr>
+      </w:pPr>
+      <w:r>
+        <w:rPr>
+          <w:rFonts w:hint="default" w:eastAsia="Times New Roman"/>
+        </w:rPr>
+        <w:t>{#exhibits}</w:t>
       </w:r>
     </w:p>
     <w:p>
@@ -816,20 +791,32 @@
           <w:rFonts w:eastAsia="Times New Roman"/>
         </w:rPr>
       </w:pPr>
+      <w:r>
+        <w:rPr>
+          <w:rFonts w:hint="default" w:eastAsia="Times New Roman"/>
+        </w:rPr>
+        <w:t xml:space="preserve"> {.}</w:t>
+      </w:r>
     </w:p>
     <w:p>
       <w:pPr>
         <w:numPr>
           <w:ilvl w:val="0"/>
-          <w:numId w:val="1"/>
+          <w:numId w:val="0"/>
         </w:numPr>
         <w:spacing w:after="0"/>
-        <w:ind w:left="0" w:firstLine="567"/>
+        <w:ind w:left="567" w:leftChars="0"/>
         <w:jc w:val="both"/>
         <w:rPr>
           <w:rFonts w:eastAsia="Times New Roman"/>
         </w:rPr>
       </w:pPr>
+      <w:r>
+        <w:rPr>
+          <w:rFonts w:hint="default" w:eastAsia="Times New Roman"/>
+        </w:rPr>
+        <w:t>{/exhibits}</w:t>
+      </w:r>
     </w:p>
     <w:p>
       <w:pPr>
@@ -888,16 +875,7 @@
           <w:rFonts w:hint="default" w:eastAsia="Times New Roman"/>
           <w:lang w:val="vi-VN"/>
         </w:rPr>
-        <w:t xml:space="preserve">- </w:t>
-      </w:r>
-      <w:bookmarkStart w:id="0" w:name="_GoBack"/>
-      <w:bookmarkEnd w:id="0"/>
-      <w:r>
-        <w:rPr>
-          <w:rFonts w:hint="default" w:eastAsia="Times New Roman"/>
-          <w:lang w:val="vi-VN"/>
-        </w:rPr>
-        <w:t>{.}</w:t>
+        <w:t>-  {.}</w:t>
       </w:r>
     </w:p>
     <w:p>
@@ -967,21 +945,18 @@
         <w:ind w:firstLine="567"/>
         <w:jc w:val="both"/>
         <w:rPr>
-          <w:szCs w:val="28"/>
-        </w:rPr>
-      </w:pPr>
-      <w:r>
-        <w:rPr>
-          <w:szCs w:val="28"/>
-          <w:lang w:val="vi-VN"/>
-        </w:rPr>
-        <w:t xml:space="preserve">Nhanh chóng thu thập tài liệu chứng cứ chứng minh làm rõ </w:t>
-      </w:r>
-      <w:r>
-        <w:rPr>
-          <w:szCs w:val="28"/>
-        </w:rPr>
-        <w:t>nội dung, diễn biến sự việc, xử lý người phạm tội đúng người, đúng tội, đúng pháp luật.</w:t>
+          <w:rFonts w:hint="default"/>
+          <w:szCs w:val="28"/>
+          <w:lang w:val="vi-VN"/>
+        </w:rPr>
+      </w:pPr>
+      <w:r>
+        <w:rPr>
+          <w:rFonts w:hint="default"/>
+          <w:szCs w:val="28"/>
+          <w:lang w:val="vi-VN"/>
+        </w:rPr>
+        <w:t>{nextInvestigationPurpose}</w:t>
       </w:r>
     </w:p>
     <w:p>
@@ -1008,62 +983,63 @@
         <w:ind w:firstLine="567"/>
         <w:jc w:val="both"/>
         <w:rPr>
-          <w:szCs w:val="28"/>
-        </w:rPr>
-      </w:pPr>
-      <w:r>
-        <w:rPr>
-          <w:szCs w:val="28"/>
-        </w:rPr>
-        <w:t>- Hỏi cung bị can Lê Văn Tuấn.</w:t>
-      </w:r>
-    </w:p>
-    <w:p>
-      <w:pPr>
-        <w:spacing w:after="0" w:line="240" w:lineRule="auto"/>
-        <w:ind w:firstLine="567"/>
-        <w:jc w:val="both"/>
-        <w:rPr>
-          <w:szCs w:val="28"/>
-        </w:rPr>
-      </w:pPr>
-      <w:r>
-        <w:rPr>
-          <w:szCs w:val="28"/>
-        </w:rPr>
-        <w:t>- Xác minh nhân thân, lai lịch, hộ nghèo, gia đình có công, tiền án, tiền sự, thu thập bản án, quyết định xử phạt hành (nếu có).</w:t>
-      </w:r>
-    </w:p>
-    <w:p>
-      <w:pPr>
-        <w:spacing w:after="0" w:line="240" w:lineRule="auto"/>
-        <w:ind w:firstLine="567"/>
-        <w:jc w:val="both"/>
-        <w:rPr>
-          <w:rFonts w:eastAsia="Times New Roman"/>
-        </w:rPr>
-      </w:pPr>
-      <w:r>
-        <w:rPr>
-          <w:rFonts w:eastAsia="Times New Roman"/>
-        </w:rPr>
-        <w:t>- Xác minh, ghi lời khai chủ xe có liên quan, xử lý các vật chứng có liên quan.</w:t>
-      </w:r>
-    </w:p>
-    <w:p>
-      <w:pPr>
-        <w:spacing w:after="0" w:line="240" w:lineRule="auto"/>
-        <w:ind w:firstLine="567"/>
-        <w:jc w:val="both"/>
-        <w:rPr>
-          <w:rFonts w:eastAsia="Times New Roman"/>
-        </w:rPr>
-      </w:pPr>
-      <w:r>
-        <w:rPr>
-          <w:rFonts w:eastAsia="Times New Roman"/>
-        </w:rPr>
-        <w:t>- Xác định có hay không có đồng phạm, hành vi phạm tội khác.</w:t>
+          <w:rFonts w:hint="default"/>
+          <w:szCs w:val="28"/>
+        </w:rPr>
+      </w:pPr>
+      <w:r>
+        <w:rPr>
+          <w:rFonts w:hint="default"/>
+          <w:szCs w:val="28"/>
+        </w:rPr>
+        <w:t>{#nextInvestigationContent}</w:t>
+      </w:r>
+    </w:p>
+    <w:p>
+      <w:pPr>
+        <w:spacing w:after="0" w:line="240" w:lineRule="auto"/>
+        <w:ind w:firstLine="567"/>
+        <w:jc w:val="both"/>
+        <w:rPr>
+          <w:rFonts w:hint="default"/>
+          <w:szCs w:val="28"/>
+          <w:lang w:val="vi-VN"/>
+        </w:rPr>
+      </w:pPr>
+      <w:r>
+        <w:rPr>
+          <w:rFonts w:hint="default"/>
+          <w:szCs w:val="28"/>
+          <w:lang w:val="vi-VN"/>
+        </w:rPr>
+        <w:t xml:space="preserve">- </w:t>
+      </w:r>
+      <w:r>
+        <w:rPr>
+          <w:rFonts w:hint="default" w:eastAsia="Times New Roman"/>
+          <w:lang w:val="vi-VN"/>
+        </w:rPr>
+        <w:t>{.}</w:t>
+      </w:r>
+    </w:p>
+    <w:p>
+      <w:pPr>
+        <w:spacing w:after="0" w:line="240" w:lineRule="auto"/>
+        <w:ind w:firstLine="567"/>
+        <w:jc w:val="both"/>
+        <w:rPr>
+          <w:rFonts w:hint="default"/>
+          <w:szCs w:val="28"/>
+          <w:lang w:val="vi-VN"/>
+        </w:rPr>
+      </w:pPr>
+      <w:r>
+        <w:rPr>
+          <w:rFonts w:hint="default"/>
+          <w:szCs w:val="28"/>
+          <w:lang w:val="vi-VN"/>
+        </w:rPr>
+        <w:t>{/nextInvestigationContent}</w:t>
       </w:r>
     </w:p>
     <w:p>
@@ -1084,6 +1060,8 @@
         </w:rPr>
         <w:t>IV. TỔ CHỨC THỰC HIỆN</w:t>
       </w:r>
+      <w:bookmarkStart w:id="0" w:name="_GoBack"/>
+      <w:bookmarkEnd w:id="0"/>
     </w:p>
     <w:p>
       <w:pPr>
@@ -1116,19 +1094,21 @@
       </w:pPr>
       <w:r>
         <w:rPr>
-          <w:szCs w:val="28"/>
-          <w:lang w:val="vi-VN"/>
-        </w:rPr>
-        <w:t>-</w:t>
-      </w:r>
-    </w:p>
-    <w:p>
-      <w:pPr>
-        <w:spacing w:after="0" w:line="240" w:lineRule="auto"/>
-        <w:ind w:firstLine="567"/>
-        <w:jc w:val="both"/>
-        <w:rPr>
-          <w:szCs w:val="28"/>
+          <w:rFonts w:hint="default"/>
+          <w:szCs w:val="28"/>
+        </w:rPr>
+        <w:t>{#participatingForces}</w:t>
+      </w:r>
+    </w:p>
+    <w:p>
+      <w:pPr>
+        <w:spacing w:after="0" w:line="240" w:lineRule="auto"/>
+        <w:ind w:firstLine="567"/>
+        <w:jc w:val="both"/>
+        <w:rPr>
+          <w:rFonts w:hint="default"/>
+          <w:szCs w:val="28"/>
+          <w:lang w:val="vi-VN"/>
         </w:rPr>
       </w:pPr>
       <w:r>
@@ -1137,6 +1117,34 @@
         </w:rPr>
         <w:t xml:space="preserve">- </w:t>
       </w:r>
+      <w:r>
+        <w:rPr>
+          <w:rFonts w:hint="default"/>
+          <w:szCs w:val="28"/>
+          <w:lang w:val="vi-VN"/>
+        </w:rPr>
+        <w:t>{.}</w:t>
+      </w:r>
+    </w:p>
+    <w:p>
+      <w:pPr>
+        <w:spacing w:after="0" w:line="240" w:lineRule="auto"/>
+        <w:ind w:firstLine="567"/>
+        <w:jc w:val="both"/>
+        <w:rPr>
+          <w:rFonts w:hint="default"/>
+          <w:szCs w:val="28"/>
+          <w:lang w:val="vi-VN"/>
+        </w:rPr>
+      </w:pPr>
+      <w:r>
+        <w:rPr>
+          <w:rFonts w:hint="default"/>
+          <w:szCs w:val="28"/>
+          <w:lang w:val="vi-VN"/>
+        </w:rPr>
+        <w:t>{/participatingForces}</w:t>
+      </w:r>
     </w:p>
     <w:p>
       <w:pPr>
@@ -1276,10 +1284,7 @@
           <w:rFonts w:hint="default"/>
           <w:lang w:val="vi-VN"/>
         </w:rPr>
-        <w:t>{startDate}</w:t>
-      </w:r>
-      <w:r>
-        <w:t xml:space="preserve"> tại thôn Lạc Tân 3, xã Phước Diêm, huyện Thuận Nam, tỉnh Ninh Thuận</w:t>
+        <w:t xml:space="preserve">{startDate} </w:t>
       </w:r>
       <w:r>
         <w:rPr>
@@ -1288,7 +1293,7 @@
           <w:szCs w:val="28"/>
           <w:lang w:val="vi-VN"/>
         </w:rPr>
-        <w:t>, k</w:t>
+        <w:t>k</w:t>
       </w:r>
       <w:r>
         <w:rPr>

</xml_diff>

<commit_message>
Add start date, end date, and budget fields to case plans schema and related services
- Introduced new columns for start date, end date, and budget in the case plans SQL schema.
- Updated the case plans schema in the application to reflect these new fields.
- Modified the DTOs and services to handle the new fields for case plans.
- Enhanced reports service to include case plan timing and budget information.
</commit_message>
<xml_diff>
--- a/src/api/reports/templates/template.docx
+++ b/src/api/reports/templates/template.docx
@@ -43,9 +43,11 @@
               <w:spacing w:after="0" w:line="240" w:lineRule="auto"/>
               <w:jc w:val="center"/>
               <w:rPr>
+                <w:rFonts w:hint="default"/>
                 <w:b/>
                 <w:sz w:val="26"/>
                 <w:szCs w:val="26"/>
+                <w:lang w:val="vi-VN"/>
               </w:rPr>
             </w:pPr>
             <w:r>
@@ -53,7 +55,32 @@
                 <w:sz w:val="26"/>
                 <w:szCs w:val="26"/>
               </w:rPr>
-              <w:t>CÔNG AN HUYỆN THUẬN NAM</w:t>
+              <w:t xml:space="preserve">CÔNG AN </w:t>
+            </w:r>
+            <w:r>
+              <w:rPr>
+                <w:rFonts w:hint="default"/>
+                <w:sz w:val="26"/>
+                <w:szCs w:val="26"/>
+                <w:lang w:val="vi-VN"/>
+              </w:rPr>
+              <w:t>TỈNH</w:t>
+            </w:r>
+            <w:r>
+              <w:rPr>
+                <w:sz w:val="26"/>
+                <w:szCs w:val="26"/>
+              </w:rPr>
+              <w:t xml:space="preserve"> </w:t>
+            </w:r>
+            <w:r>
+              <w:rPr>
+                <w:rFonts w:hint="default"/>
+                <w:sz w:val="26"/>
+                <w:szCs w:val="26"/>
+                <w:lang w:val="vi-VN"/>
+              </w:rPr>
+              <w:t>KHÁNH HÒA</w:t>
             </w:r>
           </w:p>
           <w:p>
@@ -272,6 +299,7 @@
               <w:spacing w:before="120" w:after="0" w:line="240" w:lineRule="auto"/>
               <w:jc w:val="center"/>
               <w:rPr>
+                <w:rFonts w:hint="default"/>
                 <w:b/>
                 <w:szCs w:val="26"/>
                 <w:lang w:val="vi-VN"/>
@@ -279,10 +307,60 @@
             </w:pPr>
             <w:r>
               <w:rPr>
+                <w:rFonts w:hint="default"/>
                 <w:i/>
                 <w:szCs w:val="26"/>
-              </w:rPr>
-              <w:t>Thuận Nam, ngày 05 tháng 12 năm 2024</w:t>
+                <w:lang w:val="vi-VN"/>
+              </w:rPr>
+              <w:t>Khánh Hòa</w:t>
+            </w:r>
+            <w:r>
+              <w:rPr>
+                <w:i/>
+                <w:szCs w:val="26"/>
+              </w:rPr>
+              <w:t xml:space="preserve">, ngày </w:t>
+            </w:r>
+            <w:r>
+              <w:rPr>
+                <w:rFonts w:hint="default"/>
+                <w:i/>
+                <w:szCs w:val="26"/>
+                <w:lang w:val="vi-VN"/>
+              </w:rPr>
+              <w:t>....</w:t>
+            </w:r>
+            <w:r>
+              <w:rPr>
+                <w:i/>
+                <w:szCs w:val="26"/>
+              </w:rPr>
+              <w:t xml:space="preserve"> tháng </w:t>
+            </w:r>
+            <w:r>
+              <w:rPr>
+                <w:rFonts w:hint="default"/>
+                <w:i/>
+                <w:szCs w:val="26"/>
+                <w:lang w:val="vi-VN"/>
+              </w:rPr>
+              <w:t>....</w:t>
+            </w:r>
+            <w:r>
+              <w:rPr>
+                <w:i/>
+                <w:szCs w:val="26"/>
+              </w:rPr>
+              <w:t xml:space="preserve"> năm </w:t>
+            </w:r>
+            <w:r>
+              <w:rPr>
+                <w:rFonts w:hint="default"/>
+                <w:i/>
+                <w:szCs w:val="26"/>
+                <w:lang w:val="vi-VN"/>
+              </w:rPr>
+              <w:t>......</w:t>
             </w:r>
           </w:p>
         </w:tc>
@@ -475,8 +553,10 @@
         <w:ind w:left="1843" w:hanging="1134"/>
         <w:jc w:val="both"/>
         <w:rPr>
+          <w:rFonts w:hint="default"/>
           <w:spacing w:val="-8"/>
           <w:szCs w:val="28"/>
+          <w:lang w:val="vi-VN"/>
         </w:rPr>
       </w:pPr>
       <w:r>
@@ -504,10 +584,12 @@
       </w:r>
       <w:r>
         <w:rPr>
+          <w:rFonts w:hint="default"/>
           <w:spacing w:val="-8"/>
           <w:szCs w:val="28"/>
-        </w:rPr>
-        <w:t>huyện Thuận Nam</w:t>
+          <w:lang w:val="vi-VN"/>
+        </w:rPr>
+        <w:t>tỉnh Khánh Hòa</w:t>
       </w:r>
     </w:p>
     <w:p>
@@ -561,7 +643,21 @@
         <w:rPr>
           <w:szCs w:val="28"/>
         </w:rPr>
-        <w:t xml:space="preserve"> – Điều tra viên thuộc Cơ quan Cảnh sát điều tra Công an huyện Thuận Nam.</w:t>
+        <w:t xml:space="preserve"> – Điều tra viên thuộc Cơ quan Cảnh sát điều tra Công an </w:t>
+      </w:r>
+      <w:r>
+        <w:rPr>
+          <w:rFonts w:hint="default"/>
+          <w:szCs w:val="28"/>
+          <w:lang w:val="vi-VN"/>
+        </w:rPr>
+        <w:t>tỉnh Khánh Hòa</w:t>
+      </w:r>
+      <w:r>
+        <w:rPr>
+          <w:szCs w:val="28"/>
+        </w:rPr>
+        <w:t>.</w:t>
       </w:r>
     </w:p>
     <w:p>
@@ -585,7 +681,23 @@
         <w:rPr>
           <w:szCs w:val="28"/>
         </w:rPr>
-        <w:t xml:space="preserve">Thủ trưởng, Phó thủ trưởng Cơ quan Cảnh sát điều tra Công an huyện Thuận Nam điều tra vụ án </w:t>
+        <w:t xml:space="preserve">Thủ trưởng, Phó thủ trưởng Cơ quan Cảnh sát điều tra Công an </w:t>
+      </w:r>
+      <w:r>
+        <w:rPr>
+          <w:rFonts w:hint="default"/>
+          <w:szCs w:val="28"/>
+          <w:lang w:val="vi-VN"/>
+        </w:rPr>
+        <w:t>tỉnh Khánh Hòa</w:t>
+      </w:r>
+      <w:bookmarkStart w:id="0" w:name="_GoBack"/>
+      <w:bookmarkEnd w:id="0"/>
+      <w:r>
+        <w:rPr>
+          <w:szCs w:val="28"/>
+        </w:rPr>
+        <w:t xml:space="preserve"> điều tra vụ án </w:t>
       </w:r>
       <w:r>
         <w:t>“</w:t>
@@ -1060,8 +1172,6 @@
         </w:rPr>
         <w:t>IV. TỔ CHỨC THỰC HIỆN</w:t>
       </w:r>
-      <w:bookmarkStart w:id="0" w:name="_GoBack"/>
-      <w:bookmarkEnd w:id="0"/>
     </w:p>
     <w:p>
       <w:pPr>
@@ -1204,7 +1314,7 @@
           <w:szCs w:val="28"/>
           <w:lang w:val="vi-VN"/>
         </w:rPr>
-        <w:t>{startDate}</w:t>
+        <w:t>{planStartDate}</w:t>
       </w:r>
       <w:r>
         <w:rPr>
@@ -1218,7 +1328,7 @@
           <w:szCs w:val="28"/>
           <w:lang w:val="vi-VN"/>
         </w:rPr>
-        <w:t>{endDate}</w:t>
+        <w:t>{planEndDate}</w:t>
       </w:r>
       <w:r>
         <w:rPr>
@@ -1247,7 +1357,21 @@
         <w:rPr>
           <w:szCs w:val="28"/>
         </w:rPr>
-        <w:t xml:space="preserve"> trích từ kinh phí điều tra.</w:t>
+        <w:t xml:space="preserve"> </w:t>
+      </w:r>
+      <w:r>
+        <w:rPr>
+          <w:rFonts w:hint="default"/>
+          <w:szCs w:val="28"/>
+          <w:lang w:val="en-US"/>
+        </w:rPr>
+        <w:t>{budget}</w:t>
+      </w:r>
+      <w:r>
+        <w:rPr>
+          <w:szCs w:val="28"/>
+        </w:rPr>
+        <w:t>.</w:t>
       </w:r>
     </w:p>
     <w:p>

</xml_diff>